<commit_message>
Added my semester project
</commit_message>
<xml_diff>
--- a/Lab Task 6.docx
+++ b/Lab Task 6.docx
@@ -59,7 +59,6 @@
           <w:b/>
         </w:rPr>
       </w:pPr>
-      <w:proofErr w:type="gramStart"/>
       <w:r>
         <w:rPr>
           <w:rFonts w:ascii="Times New Roman" w:hAnsi="Times New Roman" w:cs="Times New Roman"/>
@@ -81,7 +80,8 @@
         </w:rPr>
         <w:t>6</w:t>
       </w:r>
-      <w:proofErr w:type="gramEnd"/>
+      <w:bookmarkStart w:id="0" w:name="_GoBack"/>
+      <w:bookmarkEnd w:id="0"/>
     </w:p>
     <w:p>
       <w:pPr>
@@ -509,6 +509,9 @@
     </w:p>
     <w:p>
       <w:r>
+        <w:rPr>
+          <w:noProof/>
+        </w:rPr>
         <w:drawing>
           <wp:inline distT="0" distB="0" distL="0" distR="0" wp14:anchorId="653E1713" wp14:editId="1A080F78">
             <wp:extent cx="5839640" cy="3496163"/>
@@ -553,17 +556,14 @@
       </w:pPr>
       <w:r>
         <w:lastRenderedPageBreak/>
-        <w:t xml:space="preserve">Task </w:t>
-      </w:r>
-      <w:r>
-        <w:t>7</w:t>
-      </w:r>
-      <w:r>
-        <w:t>:</w:t>
+        <w:t>Task 7:</w:t>
       </w:r>
     </w:p>
     <w:p>
       <w:r>
+        <w:rPr>
+          <w:noProof/>
+        </w:rPr>
         <w:drawing>
           <wp:inline distT="0" distB="0" distL="0" distR="0" wp14:anchorId="107B0B7C" wp14:editId="5B744606">
             <wp:extent cx="4744112" cy="3315163"/>
@@ -608,17 +608,14 @@
       </w:pPr>
       <w:r>
         <w:lastRenderedPageBreak/>
-        <w:t xml:space="preserve">Task </w:t>
-      </w:r>
-      <w:r>
-        <w:t>8</w:t>
-      </w:r>
-      <w:r>
-        <w:t>:</w:t>
+        <w:t>Task 8:</w:t>
       </w:r>
     </w:p>
     <w:p>
       <w:r>
+        <w:rPr>
+          <w:noProof/>
+        </w:rPr>
         <w:drawing>
           <wp:inline distT="0" distB="0" distL="0" distR="0" wp14:anchorId="4B255455" wp14:editId="454DF34C">
             <wp:extent cx="5943600" cy="4897755"/>
@@ -663,17 +660,14 @@
       </w:pPr>
       <w:r>
         <w:lastRenderedPageBreak/>
-        <w:t xml:space="preserve">Task </w:t>
-      </w:r>
-      <w:r>
-        <w:t>9</w:t>
-      </w:r>
-      <w:r>
-        <w:t>:</w:t>
+        <w:t>Task 9:</w:t>
       </w:r>
     </w:p>
     <w:p>
       <w:r>
+        <w:rPr>
+          <w:noProof/>
+        </w:rPr>
         <w:drawing>
           <wp:inline distT="0" distB="0" distL="0" distR="0" wp14:anchorId="7B87A385" wp14:editId="607D7CEC">
             <wp:extent cx="5943600" cy="4991735"/>
@@ -717,13 +711,7 @@
         <w:ind w:left="720" w:hanging="720"/>
       </w:pPr>
       <w:r>
-        <w:t xml:space="preserve">Task </w:t>
-      </w:r>
-      <w:r>
-        <w:t>10</w:t>
-      </w:r>
-      <w:r>
-        <w:t>:</w:t>
+        <w:t>Task 10:</w:t>
       </w:r>
     </w:p>
     <w:p>
@@ -732,14 +720,14 @@
         <w:ind w:left="720" w:hanging="720"/>
       </w:pPr>
       <w:r>
-        <w:t xml:space="preserve">Task </w:t>
-      </w:r>
-      <w:r>
-        <w:t>11:</w:t>
+        <w:t>Task 11:</w:t>
       </w:r>
     </w:p>
     <w:p>
       <w:r>
+        <w:rPr>
+          <w:noProof/>
+        </w:rPr>
         <w:drawing>
           <wp:inline distT="0" distB="0" distL="0" distR="0" wp14:anchorId="7ECE6C42" wp14:editId="501C27F9">
             <wp:extent cx="5201376" cy="1448002"/>
@@ -776,8 +764,6 @@
           </wp:inline>
         </w:drawing>
       </w:r>
-      <w:bookmarkStart w:id="0" w:name="_GoBack"/>
-      <w:bookmarkEnd w:id="0"/>
     </w:p>
     <w:p/>
     <w:p/>

</xml_diff>